<commit_message>
moved 11_1 to charpter 8
</commit_message>
<xml_diff>
--- a/Aufgaben/Uebung_08.docx
+++ b/Aufgaben/Uebung_08.docx
@@ -117,7 +117,6 @@
       <w:pPr>
         <w:pStyle w:val="aufgabentext"/>
       </w:pPr>
-      <w:bookmarkStart w:id="0" w:name="_GoBack"/>
       <w:r>
         <w:rPr>
           <w:noProof/>
@@ -170,7 +169,6 @@
           </wp:inline>
         </w:drawing>
       </w:r>
-      <w:bookmarkEnd w:id="0"/>
     </w:p>
     <w:p>
       <w:pPr>
@@ -1765,7 +1763,16 @@
           <w:rFonts w:asciiTheme="minorHAnsi" w:hAnsiTheme="minorHAnsi"/>
           <w:lang w:val="en-GB"/>
         </w:rPr>
-        <w:t>Objektes</w:t>
+        <w:t>O</w:t>
+      </w:r>
+      <w:bookmarkStart w:id="0" w:name="_GoBack"/>
+      <w:bookmarkEnd w:id="0"/>
+      <w:r>
+        <w:rPr>
+          <w:rFonts w:asciiTheme="minorHAnsi" w:hAnsiTheme="minorHAnsi"/>
+          <w:lang w:val="en-GB"/>
+        </w:rPr>
+        <w:t>bjektes</w:t>
       </w:r>
       <w:proofErr w:type="spellEnd"/>
       <w:r>
@@ -1987,6 +1994,773 @@
         <w:t>Objektes</w:t>
       </w:r>
       <w:proofErr w:type="spellEnd"/>
+    </w:p>
+    <w:p>
+      <w:pPr>
+        <w:spacing w:before="100" w:beforeAutospacing="1" w:after="100" w:afterAutospacing="1"/>
+        <w:rPr>
+          <w:rFonts w:asciiTheme="minorHAnsi" w:hAnsiTheme="minorHAnsi"/>
+          <w:lang w:val="en-GB"/>
+        </w:rPr>
+      </w:pPr>
+    </w:p>
+    <w:p>
+      <w:pPr>
+        <w:rPr>
+          <w:rFonts w:asciiTheme="minorHAnsi" w:eastAsia="Times New Roman" w:hAnsiTheme="minorHAnsi" w:cs="Times New Roman"/>
+          <w:b/>
+          <w:bCs/>
+          <w:sz w:val="28"/>
+          <w:szCs w:val="36"/>
+          <w:lang w:eastAsia="de-DE"/>
+        </w:rPr>
+      </w:pPr>
+    </w:p>
+    <w:p>
+      <w:pPr>
+        <w:rPr>
+          <w:rFonts w:asciiTheme="minorHAnsi" w:eastAsia="Times New Roman" w:hAnsiTheme="minorHAnsi" w:cs="Times New Roman"/>
+          <w:b/>
+          <w:bCs/>
+          <w:sz w:val="28"/>
+          <w:szCs w:val="36"/>
+          <w:lang w:eastAsia="de-DE"/>
+        </w:rPr>
+      </w:pPr>
+    </w:p>
+    <w:p>
+      <w:pPr>
+        <w:rPr>
+          <w:rFonts w:asciiTheme="minorHAnsi" w:eastAsia="Times New Roman" w:hAnsiTheme="minorHAnsi" w:cs="Times New Roman"/>
+          <w:b/>
+          <w:bCs/>
+          <w:sz w:val="28"/>
+          <w:szCs w:val="36"/>
+          <w:lang w:eastAsia="de-DE"/>
+        </w:rPr>
+      </w:pPr>
+    </w:p>
+    <w:p>
+      <w:pPr>
+        <w:rPr>
+          <w:rFonts w:asciiTheme="minorHAnsi" w:eastAsia="Times New Roman" w:hAnsiTheme="minorHAnsi" w:cs="Times New Roman"/>
+          <w:b/>
+          <w:bCs/>
+          <w:sz w:val="28"/>
+          <w:szCs w:val="36"/>
+          <w:lang w:eastAsia="de-DE"/>
+        </w:rPr>
+      </w:pPr>
+    </w:p>
+    <w:p>
+      <w:pPr>
+        <w:rPr>
+          <w:rFonts w:asciiTheme="minorHAnsi" w:eastAsia="Times New Roman" w:hAnsiTheme="minorHAnsi" w:cs="Times New Roman"/>
+          <w:b/>
+          <w:bCs/>
+          <w:sz w:val="28"/>
+          <w:szCs w:val="36"/>
+          <w:lang w:eastAsia="de-DE"/>
+        </w:rPr>
+      </w:pPr>
+    </w:p>
+    <w:p>
+      <w:pPr>
+        <w:rPr>
+          <w:rFonts w:asciiTheme="minorHAnsi" w:eastAsia="Times New Roman" w:hAnsiTheme="minorHAnsi" w:cs="Times New Roman"/>
+          <w:b/>
+          <w:bCs/>
+          <w:sz w:val="28"/>
+          <w:szCs w:val="36"/>
+          <w:lang w:eastAsia="de-DE"/>
+        </w:rPr>
+      </w:pPr>
+    </w:p>
+    <w:p>
+      <w:pPr>
+        <w:rPr>
+          <w:rFonts w:asciiTheme="minorHAnsi" w:eastAsia="Times New Roman" w:hAnsiTheme="minorHAnsi" w:cs="Times New Roman"/>
+          <w:b/>
+          <w:bCs/>
+          <w:sz w:val="28"/>
+          <w:szCs w:val="36"/>
+          <w:lang w:eastAsia="de-DE"/>
+        </w:rPr>
+      </w:pPr>
+    </w:p>
+    <w:p>
+      <w:pPr>
+        <w:rPr>
+          <w:rFonts w:asciiTheme="minorHAnsi" w:eastAsia="Times New Roman" w:hAnsiTheme="minorHAnsi" w:cs="Times New Roman"/>
+          <w:b/>
+          <w:bCs/>
+          <w:sz w:val="28"/>
+          <w:szCs w:val="36"/>
+          <w:lang w:eastAsia="de-DE"/>
+        </w:rPr>
+      </w:pPr>
+    </w:p>
+    <w:p>
+      <w:pPr>
+        <w:rPr>
+          <w:rFonts w:asciiTheme="minorHAnsi" w:eastAsia="Times New Roman" w:hAnsiTheme="minorHAnsi" w:cs="Times New Roman"/>
+          <w:b/>
+          <w:bCs/>
+          <w:sz w:val="28"/>
+          <w:szCs w:val="36"/>
+          <w:lang w:eastAsia="de-DE"/>
+        </w:rPr>
+      </w:pPr>
+    </w:p>
+    <w:p>
+      <w:pPr>
+        <w:rPr>
+          <w:rFonts w:asciiTheme="minorHAnsi" w:eastAsia="Times New Roman" w:hAnsiTheme="minorHAnsi" w:cs="Times New Roman"/>
+          <w:b/>
+          <w:bCs/>
+          <w:sz w:val="28"/>
+          <w:szCs w:val="36"/>
+          <w:lang w:eastAsia="de-DE"/>
+        </w:rPr>
+      </w:pPr>
+    </w:p>
+    <w:p>
+      <w:pPr>
+        <w:rPr>
+          <w:rFonts w:asciiTheme="minorHAnsi" w:eastAsia="Times New Roman" w:hAnsiTheme="minorHAnsi" w:cs="Times New Roman"/>
+          <w:b/>
+          <w:bCs/>
+          <w:sz w:val="28"/>
+          <w:szCs w:val="36"/>
+          <w:lang w:eastAsia="de-DE"/>
+        </w:rPr>
+      </w:pPr>
+    </w:p>
+    <w:p>
+      <w:pPr>
+        <w:rPr>
+          <w:rFonts w:asciiTheme="minorHAnsi" w:hAnsiTheme="minorHAnsi"/>
+        </w:rPr>
+      </w:pPr>
+      <w:r>
+        <w:rPr>
+          <w:rFonts w:asciiTheme="minorHAnsi" w:eastAsia="Times New Roman" w:hAnsiTheme="minorHAnsi" w:cs="Times New Roman"/>
+          <w:b/>
+          <w:bCs/>
+          <w:sz w:val="28"/>
+          <w:szCs w:val="36"/>
+          <w:lang w:eastAsia="de-DE"/>
+        </w:rPr>
+        <w:lastRenderedPageBreak/>
+        <w:t xml:space="preserve">Aufgabe </w:t>
+      </w:r>
+      <w:r>
+        <w:rPr>
+          <w:rFonts w:asciiTheme="minorHAnsi" w:eastAsia="Times New Roman" w:hAnsiTheme="minorHAnsi" w:cs="Times New Roman"/>
+          <w:b/>
+          <w:bCs/>
+          <w:sz w:val="28"/>
+          <w:szCs w:val="36"/>
+          <w:lang w:eastAsia="de-DE"/>
+        </w:rPr>
+        <w:t>8.4</w:t>
+      </w:r>
+      <w:r>
+        <w:rPr>
+          <w:rFonts w:asciiTheme="minorHAnsi" w:eastAsia="Times New Roman" w:hAnsiTheme="minorHAnsi" w:cs="Times New Roman"/>
+          <w:b/>
+          <w:bCs/>
+          <w:sz w:val="28"/>
+          <w:szCs w:val="36"/>
+          <w:lang w:eastAsia="de-DE"/>
+        </w:rPr>
+        <w:t xml:space="preserve"> - Sortieren einer Liste an Personen</w:t>
+      </w:r>
+    </w:p>
+    <w:p>
+      <w:pPr>
+        <w:spacing w:before="100" w:beforeAutospacing="1" w:after="100" w:afterAutospacing="1"/>
+        <w:rPr>
+          <w:rFonts w:asciiTheme="minorHAnsi" w:eastAsia="Times New Roman" w:hAnsiTheme="minorHAnsi" w:cs="Times New Roman"/>
+          <w:szCs w:val="24"/>
+          <w:lang w:eastAsia="de-DE"/>
+        </w:rPr>
+      </w:pPr>
+      <w:r>
+        <w:rPr>
+          <w:rFonts w:asciiTheme="minorHAnsi" w:eastAsia="Times New Roman" w:hAnsiTheme="minorHAnsi" w:cs="Times New Roman"/>
+          <w:szCs w:val="24"/>
+          <w:lang w:eastAsia="de-DE"/>
+        </w:rPr>
+        <w:t>Gegeben sind die folgenden zwei Java-Klassen Person und Beruf. Modifizieren Sie beide Klassen, so dass eine Liste</w:t>
+      </w:r>
+      <w:r>
+        <w:rPr>
+          <w:rFonts w:ascii="Times New Roman" w:eastAsia="Times New Roman" w:hAnsi="Times New Roman" w:cs="Times New Roman"/>
+          <w:szCs w:val="24"/>
+          <w:lang w:eastAsia="de-DE"/>
+        </w:rPr>
+        <w:t xml:space="preserve"> </w:t>
+      </w:r>
+      <w:proofErr w:type="spellStart"/>
+      <w:r>
+        <w:rPr>
+          <w:rFonts w:ascii="Courier New" w:eastAsia="Times New Roman" w:hAnsi="Courier New" w:cs="Courier New"/>
+          <w:szCs w:val="24"/>
+          <w:lang w:eastAsia="de-DE"/>
+        </w:rPr>
+        <w:t>list</w:t>
+      </w:r>
+      <w:proofErr w:type="spellEnd"/>
+      <w:r>
+        <w:rPr>
+          <w:rFonts w:ascii="Courier New" w:eastAsia="Times New Roman" w:hAnsi="Courier New" w:cs="Courier New"/>
+          <w:szCs w:val="24"/>
+          <w:lang w:eastAsia="de-DE"/>
+        </w:rPr>
+        <w:t xml:space="preserve"> </w:t>
+      </w:r>
+      <w:r>
+        <w:rPr>
+          <w:rFonts w:asciiTheme="minorHAnsi" w:eastAsia="Times New Roman" w:hAnsiTheme="minorHAnsi" w:cs="Times New Roman"/>
+          <w:szCs w:val="24"/>
+          <w:lang w:eastAsia="de-DE"/>
+        </w:rPr>
+        <w:t>von Personen durch einen Aufruf von</w:t>
+      </w:r>
+      <w:r>
+        <w:rPr>
+          <w:rFonts w:ascii="Times New Roman" w:eastAsia="Times New Roman" w:hAnsi="Times New Roman" w:cs="Times New Roman"/>
+          <w:szCs w:val="24"/>
+          <w:lang w:eastAsia="de-DE"/>
+        </w:rPr>
+        <w:t xml:space="preserve"> </w:t>
+      </w:r>
+      <w:proofErr w:type="spellStart"/>
+      <w:r>
+        <w:rPr>
+          <w:rFonts w:ascii="Courier New" w:eastAsia="Times New Roman" w:hAnsi="Courier New" w:cs="Courier New"/>
+          <w:szCs w:val="24"/>
+          <w:lang w:eastAsia="de-DE"/>
+        </w:rPr>
+        <w:t>Collections.sort</w:t>
+      </w:r>
+      <w:proofErr w:type="spellEnd"/>
+      <w:r>
+        <w:rPr>
+          <w:rFonts w:ascii="Courier New" w:eastAsia="Times New Roman" w:hAnsi="Courier New" w:cs="Courier New"/>
+          <w:szCs w:val="24"/>
+          <w:lang w:eastAsia="de-DE"/>
+        </w:rPr>
+        <w:t>(</w:t>
+      </w:r>
+      <w:proofErr w:type="spellStart"/>
+      <w:r>
+        <w:rPr>
+          <w:rFonts w:ascii="Courier New" w:eastAsia="Times New Roman" w:hAnsi="Courier New" w:cs="Courier New"/>
+          <w:szCs w:val="24"/>
+          <w:lang w:eastAsia="de-DE"/>
+        </w:rPr>
+        <w:t>list</w:t>
+      </w:r>
+      <w:proofErr w:type="spellEnd"/>
+      <w:r>
+        <w:rPr>
+          <w:rFonts w:ascii="Courier New" w:eastAsia="Times New Roman" w:hAnsi="Courier New" w:cs="Courier New"/>
+          <w:szCs w:val="24"/>
+          <w:lang w:eastAsia="de-DE"/>
+        </w:rPr>
+        <w:t>)</w:t>
+      </w:r>
+      <w:r>
+        <w:rPr>
+          <w:rFonts w:ascii="Times New Roman" w:eastAsia="Times New Roman" w:hAnsi="Times New Roman" w:cs="Times New Roman"/>
+          <w:szCs w:val="24"/>
+          <w:lang w:eastAsia="de-DE"/>
+        </w:rPr>
+        <w:t xml:space="preserve"> </w:t>
+      </w:r>
+      <w:r>
+        <w:rPr>
+          <w:rFonts w:asciiTheme="minorHAnsi" w:eastAsia="Times New Roman" w:hAnsiTheme="minorHAnsi" w:cs="Times New Roman"/>
+          <w:szCs w:val="24"/>
+          <w:lang w:eastAsia="de-DE"/>
+        </w:rPr>
+        <w:t>wie folgt sortiert wird:</w:t>
+      </w:r>
+      <w:r>
+        <w:rPr>
+          <w:rFonts w:asciiTheme="minorHAnsi" w:eastAsia="Times New Roman" w:hAnsiTheme="minorHAnsi" w:cs="Times New Roman"/>
+          <w:szCs w:val="24"/>
+          <w:lang w:eastAsia="de-DE"/>
+        </w:rPr>
+        <w:br/>
+        <w:t>1. Sortierkriterium: Aufsteigend nach dem Gehalt, das dem Beruf der Person entspricht.</w:t>
+      </w:r>
+      <w:r>
+        <w:rPr>
+          <w:rFonts w:asciiTheme="minorHAnsi" w:eastAsia="Times New Roman" w:hAnsiTheme="minorHAnsi" w:cs="Times New Roman"/>
+          <w:szCs w:val="24"/>
+          <w:lang w:eastAsia="de-DE"/>
+        </w:rPr>
+        <w:br/>
+        <w:t>2. Sortierkriterium: Absteigend nach der Größe (</w:t>
+      </w:r>
+      <w:proofErr w:type="spellStart"/>
+      <w:r>
+        <w:rPr>
+          <w:rFonts w:asciiTheme="minorHAnsi" w:eastAsia="Times New Roman" w:hAnsiTheme="minorHAnsi" w:cs="Times New Roman"/>
+          <w:szCs w:val="24"/>
+          <w:lang w:eastAsia="de-DE"/>
+        </w:rPr>
+        <w:t>size</w:t>
+      </w:r>
+      <w:proofErr w:type="spellEnd"/>
+      <w:r>
+        <w:rPr>
+          <w:rFonts w:asciiTheme="minorHAnsi" w:eastAsia="Times New Roman" w:hAnsiTheme="minorHAnsi" w:cs="Times New Roman"/>
+          <w:szCs w:val="24"/>
+          <w:lang w:eastAsia="de-DE"/>
+        </w:rPr>
+        <w:t>) der Person.</w:t>
+      </w:r>
+    </w:p>
+    <w:tbl>
+      <w:tblPr>
+        <w:tblW w:w="0" w:type="auto"/>
+        <w:tblCellSpacing w:w="0" w:type="dxa"/>
+        <w:shd w:val="clear" w:color="auto" w:fill="FFFFFF"/>
+        <w:tblCellMar>
+          <w:top w:w="45" w:type="dxa"/>
+          <w:left w:w="45" w:type="dxa"/>
+          <w:bottom w:w="45" w:type="dxa"/>
+          <w:right w:w="45" w:type="dxa"/>
+        </w:tblCellMar>
+        <w:tblLook w:val="04A0" w:firstRow="1" w:lastRow="0" w:firstColumn="1" w:lastColumn="0" w:noHBand="0" w:noVBand="1"/>
+      </w:tblPr>
+      <w:tblGrid>
+        <w:gridCol w:w="2971"/>
+      </w:tblGrid>
+      <w:tr>
+        <w:trPr>
+          <w:tblCellSpacing w:w="0" w:type="dxa"/>
+        </w:trPr>
+        <w:tc>
+          <w:tcPr>
+            <w:tcW w:w="0" w:type="auto"/>
+            <w:shd w:val="clear" w:color="auto" w:fill="FFFFFF"/>
+            <w:noWrap/>
+            <w:hideMark/>
+          </w:tcPr>
+          <w:p>
+            <w:pPr>
+              <w:rPr>
+                <w:rFonts w:ascii="Times New Roman" w:eastAsia="Times New Roman" w:hAnsi="Times New Roman" w:cs="Times New Roman"/>
+                <w:szCs w:val="24"/>
+                <w:lang w:val="en-GB" w:eastAsia="de-DE"/>
+              </w:rPr>
+            </w:pPr>
+            <w:r>
+              <w:rPr>
+                <w:rFonts w:ascii="Courier New" w:eastAsia="Times New Roman" w:hAnsi="Courier New" w:cs="Courier New"/>
+                <w:b/>
+                <w:bCs/>
+                <w:color w:val="7F0055"/>
+                <w:sz w:val="20"/>
+                <w:szCs w:val="20"/>
+                <w:lang w:val="en-GB" w:eastAsia="de-DE"/>
+              </w:rPr>
+              <w:t>public class </w:t>
+            </w:r>
+            <w:r>
+              <w:rPr>
+                <w:rFonts w:ascii="Courier New" w:eastAsia="Times New Roman" w:hAnsi="Courier New" w:cs="Courier New"/>
+                <w:color w:val="000000"/>
+                <w:sz w:val="20"/>
+                <w:szCs w:val="20"/>
+                <w:lang w:val="en-GB" w:eastAsia="de-DE"/>
+              </w:rPr>
+              <w:t>Person {</w:t>
+            </w:r>
+            <w:r>
+              <w:rPr>
+                <w:rFonts w:ascii="Courier New" w:eastAsia="Times New Roman" w:hAnsi="Courier New" w:cs="Courier New"/>
+                <w:sz w:val="20"/>
+                <w:szCs w:val="20"/>
+                <w:lang w:val="en-GB" w:eastAsia="de-DE"/>
+              </w:rPr>
+              <w:br/>
+            </w:r>
+            <w:r>
+              <w:rPr>
+                <w:rFonts w:ascii="Courier New" w:eastAsia="Times New Roman" w:hAnsi="Courier New" w:cs="Courier New"/>
+                <w:color w:val="FFFFFF"/>
+                <w:sz w:val="20"/>
+                <w:szCs w:val="20"/>
+                <w:lang w:val="en-GB" w:eastAsia="de-DE"/>
+              </w:rPr>
+              <w:t>    </w:t>
+            </w:r>
+            <w:r>
+              <w:rPr>
+                <w:rFonts w:ascii="Courier New" w:eastAsia="Times New Roman" w:hAnsi="Courier New" w:cs="Courier New"/>
+                <w:b/>
+                <w:bCs/>
+                <w:color w:val="7F0055"/>
+                <w:sz w:val="20"/>
+                <w:szCs w:val="20"/>
+                <w:lang w:val="en-GB" w:eastAsia="de-DE"/>
+              </w:rPr>
+              <w:t>public </w:t>
+            </w:r>
+            <w:r>
+              <w:rPr>
+                <w:rFonts w:ascii="Courier New" w:eastAsia="Times New Roman" w:hAnsi="Courier New" w:cs="Courier New"/>
+                <w:color w:val="000000"/>
+                <w:sz w:val="20"/>
+                <w:szCs w:val="20"/>
+                <w:lang w:val="en-GB" w:eastAsia="de-DE"/>
+              </w:rPr>
+              <w:t>String name;</w:t>
+            </w:r>
+            <w:r>
+              <w:rPr>
+                <w:rFonts w:ascii="Courier New" w:eastAsia="Times New Roman" w:hAnsi="Courier New" w:cs="Courier New"/>
+                <w:sz w:val="20"/>
+                <w:szCs w:val="20"/>
+                <w:lang w:val="en-GB" w:eastAsia="de-DE"/>
+              </w:rPr>
+              <w:br/>
+            </w:r>
+            <w:r>
+              <w:rPr>
+                <w:rFonts w:ascii="Courier New" w:eastAsia="Times New Roman" w:hAnsi="Courier New" w:cs="Courier New"/>
+                <w:color w:val="FFFFFF"/>
+                <w:sz w:val="20"/>
+                <w:szCs w:val="20"/>
+                <w:lang w:val="en-GB" w:eastAsia="de-DE"/>
+              </w:rPr>
+              <w:t>    </w:t>
+            </w:r>
+            <w:r>
+              <w:rPr>
+                <w:rFonts w:ascii="Courier New" w:eastAsia="Times New Roman" w:hAnsi="Courier New" w:cs="Courier New"/>
+                <w:b/>
+                <w:bCs/>
+                <w:color w:val="7F0055"/>
+                <w:sz w:val="20"/>
+                <w:szCs w:val="20"/>
+                <w:lang w:val="en-GB" w:eastAsia="de-DE"/>
+              </w:rPr>
+              <w:t>public </w:t>
+            </w:r>
+            <w:proofErr w:type="spellStart"/>
+            <w:r>
+              <w:rPr>
+                <w:rFonts w:ascii="Courier New" w:eastAsia="Times New Roman" w:hAnsi="Courier New" w:cs="Courier New"/>
+                <w:b/>
+                <w:bCs/>
+                <w:color w:val="7F0055"/>
+                <w:sz w:val="20"/>
+                <w:szCs w:val="20"/>
+                <w:lang w:val="en-GB" w:eastAsia="de-DE"/>
+              </w:rPr>
+              <w:t>int</w:t>
+            </w:r>
+            <w:proofErr w:type="spellEnd"/>
+            <w:r>
+              <w:rPr>
+                <w:rFonts w:ascii="Courier New" w:eastAsia="Times New Roman" w:hAnsi="Courier New" w:cs="Courier New"/>
+                <w:b/>
+                <w:bCs/>
+                <w:color w:val="7F0055"/>
+                <w:sz w:val="20"/>
+                <w:szCs w:val="20"/>
+                <w:lang w:val="en-GB" w:eastAsia="de-DE"/>
+              </w:rPr>
+              <w:t> </w:t>
+            </w:r>
+            <w:r>
+              <w:rPr>
+                <w:rFonts w:ascii="Courier New" w:eastAsia="Times New Roman" w:hAnsi="Courier New" w:cs="Courier New"/>
+                <w:color w:val="000000"/>
+                <w:sz w:val="20"/>
+                <w:szCs w:val="20"/>
+                <w:lang w:val="en-GB" w:eastAsia="de-DE"/>
+              </w:rPr>
+              <w:t>size;</w:t>
+            </w:r>
+            <w:r>
+              <w:rPr>
+                <w:rFonts w:ascii="Courier New" w:eastAsia="Times New Roman" w:hAnsi="Courier New" w:cs="Courier New"/>
+                <w:sz w:val="20"/>
+                <w:szCs w:val="20"/>
+                <w:lang w:val="en-GB" w:eastAsia="de-DE"/>
+              </w:rPr>
+              <w:br/>
+            </w:r>
+            <w:r>
+              <w:rPr>
+                <w:rFonts w:ascii="Courier New" w:eastAsia="Times New Roman" w:hAnsi="Courier New" w:cs="Courier New"/>
+                <w:color w:val="FFFFFF"/>
+                <w:sz w:val="20"/>
+                <w:szCs w:val="20"/>
+                <w:lang w:val="en-GB" w:eastAsia="de-DE"/>
+              </w:rPr>
+              <w:t>    </w:t>
+            </w:r>
+            <w:r>
+              <w:rPr>
+                <w:rFonts w:ascii="Courier New" w:eastAsia="Times New Roman" w:hAnsi="Courier New" w:cs="Courier New"/>
+                <w:b/>
+                <w:bCs/>
+                <w:color w:val="7F0055"/>
+                <w:sz w:val="20"/>
+                <w:szCs w:val="20"/>
+                <w:lang w:val="en-GB" w:eastAsia="de-DE"/>
+              </w:rPr>
+              <w:t>public </w:t>
+            </w:r>
+            <w:proofErr w:type="spellStart"/>
+            <w:r>
+              <w:rPr>
+                <w:rFonts w:ascii="Courier New" w:eastAsia="Times New Roman" w:hAnsi="Courier New" w:cs="Courier New"/>
+                <w:color w:val="000000"/>
+                <w:sz w:val="20"/>
+                <w:szCs w:val="20"/>
+                <w:lang w:val="en-GB" w:eastAsia="de-DE"/>
+              </w:rPr>
+              <w:t>Beruf</w:t>
+            </w:r>
+            <w:proofErr w:type="spellEnd"/>
+            <w:r>
+              <w:rPr>
+                <w:rFonts w:ascii="Courier New" w:eastAsia="Times New Roman" w:hAnsi="Courier New" w:cs="Courier New"/>
+                <w:color w:val="000000"/>
+                <w:sz w:val="20"/>
+                <w:szCs w:val="20"/>
+                <w:lang w:val="en-GB" w:eastAsia="de-DE"/>
+              </w:rPr>
+              <w:t> </w:t>
+            </w:r>
+            <w:proofErr w:type="spellStart"/>
+            <w:r>
+              <w:rPr>
+                <w:rFonts w:ascii="Courier New" w:eastAsia="Times New Roman" w:hAnsi="Courier New" w:cs="Courier New"/>
+                <w:color w:val="000000"/>
+                <w:sz w:val="20"/>
+                <w:szCs w:val="20"/>
+                <w:lang w:val="en-GB" w:eastAsia="de-DE"/>
+              </w:rPr>
+              <w:t>beruf</w:t>
+            </w:r>
+            <w:proofErr w:type="spellEnd"/>
+            <w:r>
+              <w:rPr>
+                <w:rFonts w:ascii="Courier New" w:eastAsia="Times New Roman" w:hAnsi="Courier New" w:cs="Courier New"/>
+                <w:color w:val="000000"/>
+                <w:sz w:val="20"/>
+                <w:szCs w:val="20"/>
+                <w:lang w:val="en-GB" w:eastAsia="de-DE"/>
+              </w:rPr>
+              <w:t>;</w:t>
+            </w:r>
+            <w:r>
+              <w:rPr>
+                <w:rFonts w:ascii="Courier New" w:eastAsia="Times New Roman" w:hAnsi="Courier New" w:cs="Courier New"/>
+                <w:sz w:val="20"/>
+                <w:szCs w:val="20"/>
+                <w:lang w:val="en-GB" w:eastAsia="de-DE"/>
+              </w:rPr>
+              <w:br/>
+            </w:r>
+            <w:r>
+              <w:rPr>
+                <w:rFonts w:ascii="Courier New" w:eastAsia="Times New Roman" w:hAnsi="Courier New" w:cs="Courier New"/>
+                <w:color w:val="000000"/>
+                <w:sz w:val="20"/>
+                <w:szCs w:val="20"/>
+                <w:lang w:val="en-GB" w:eastAsia="de-DE"/>
+              </w:rPr>
+              <w:t>}</w:t>
+            </w:r>
+            <w:r>
+              <w:rPr>
+                <w:rFonts w:ascii="Courier New" w:eastAsia="Times New Roman" w:hAnsi="Courier New" w:cs="Courier New"/>
+                <w:sz w:val="20"/>
+                <w:szCs w:val="20"/>
+                <w:lang w:val="en-GB" w:eastAsia="de-DE"/>
+              </w:rPr>
+              <w:br/>
+            </w:r>
+            <w:r>
+              <w:rPr>
+                <w:rFonts w:ascii="Courier New" w:eastAsia="Times New Roman" w:hAnsi="Courier New" w:cs="Courier New"/>
+                <w:sz w:val="20"/>
+                <w:szCs w:val="20"/>
+                <w:lang w:val="en-GB" w:eastAsia="de-DE"/>
+              </w:rPr>
+              <w:br/>
+            </w:r>
+            <w:r>
+              <w:rPr>
+                <w:rFonts w:ascii="Courier New" w:eastAsia="Times New Roman" w:hAnsi="Courier New" w:cs="Courier New"/>
+                <w:b/>
+                <w:bCs/>
+                <w:color w:val="7F0055"/>
+                <w:sz w:val="20"/>
+                <w:szCs w:val="20"/>
+                <w:lang w:val="en-GB" w:eastAsia="de-DE"/>
+              </w:rPr>
+              <w:t>public class </w:t>
+            </w:r>
+            <w:proofErr w:type="spellStart"/>
+            <w:r>
+              <w:rPr>
+                <w:rFonts w:ascii="Courier New" w:eastAsia="Times New Roman" w:hAnsi="Courier New" w:cs="Courier New"/>
+                <w:color w:val="000000"/>
+                <w:sz w:val="20"/>
+                <w:szCs w:val="20"/>
+                <w:lang w:val="en-GB" w:eastAsia="de-DE"/>
+              </w:rPr>
+              <w:t>Beruf</w:t>
+            </w:r>
+            <w:proofErr w:type="spellEnd"/>
+            <w:r>
+              <w:rPr>
+                <w:rFonts w:ascii="Courier New" w:eastAsia="Times New Roman" w:hAnsi="Courier New" w:cs="Courier New"/>
+                <w:color w:val="000000"/>
+                <w:sz w:val="20"/>
+                <w:szCs w:val="20"/>
+                <w:lang w:val="en-GB" w:eastAsia="de-DE"/>
+              </w:rPr>
+              <w:t> {</w:t>
+            </w:r>
+            <w:r>
+              <w:rPr>
+                <w:rFonts w:ascii="Courier New" w:eastAsia="Times New Roman" w:hAnsi="Courier New" w:cs="Courier New"/>
+                <w:sz w:val="20"/>
+                <w:szCs w:val="20"/>
+                <w:lang w:val="en-GB" w:eastAsia="de-DE"/>
+              </w:rPr>
+              <w:br/>
+            </w:r>
+            <w:r>
+              <w:rPr>
+                <w:rFonts w:ascii="Courier New" w:eastAsia="Times New Roman" w:hAnsi="Courier New" w:cs="Courier New"/>
+                <w:color w:val="FFFFFF"/>
+                <w:sz w:val="20"/>
+                <w:szCs w:val="20"/>
+                <w:lang w:val="en-GB" w:eastAsia="de-DE"/>
+              </w:rPr>
+              <w:t>    </w:t>
+            </w:r>
+            <w:r>
+              <w:rPr>
+                <w:rFonts w:ascii="Courier New" w:eastAsia="Times New Roman" w:hAnsi="Courier New" w:cs="Courier New"/>
+                <w:b/>
+                <w:bCs/>
+                <w:color w:val="7F0055"/>
+                <w:sz w:val="20"/>
+                <w:szCs w:val="20"/>
+                <w:lang w:val="en-GB" w:eastAsia="de-DE"/>
+              </w:rPr>
+              <w:t>public </w:t>
+            </w:r>
+            <w:r>
+              <w:rPr>
+                <w:rFonts w:ascii="Courier New" w:eastAsia="Times New Roman" w:hAnsi="Courier New" w:cs="Courier New"/>
+                <w:color w:val="000000"/>
+                <w:sz w:val="20"/>
+                <w:szCs w:val="20"/>
+                <w:lang w:val="en-GB" w:eastAsia="de-DE"/>
+              </w:rPr>
+              <w:t>String name;</w:t>
+            </w:r>
+            <w:r>
+              <w:rPr>
+                <w:rFonts w:ascii="Courier New" w:eastAsia="Times New Roman" w:hAnsi="Courier New" w:cs="Courier New"/>
+                <w:sz w:val="20"/>
+                <w:szCs w:val="20"/>
+                <w:lang w:val="en-GB" w:eastAsia="de-DE"/>
+              </w:rPr>
+              <w:br/>
+            </w:r>
+            <w:r>
+              <w:rPr>
+                <w:rFonts w:ascii="Courier New" w:eastAsia="Times New Roman" w:hAnsi="Courier New" w:cs="Courier New"/>
+                <w:color w:val="FFFFFF"/>
+                <w:sz w:val="20"/>
+                <w:szCs w:val="20"/>
+                <w:lang w:val="en-GB" w:eastAsia="de-DE"/>
+              </w:rPr>
+              <w:t>    </w:t>
+            </w:r>
+            <w:r>
+              <w:rPr>
+                <w:rFonts w:ascii="Courier New" w:eastAsia="Times New Roman" w:hAnsi="Courier New" w:cs="Courier New"/>
+                <w:b/>
+                <w:bCs/>
+                <w:color w:val="7F0055"/>
+                <w:sz w:val="20"/>
+                <w:szCs w:val="20"/>
+                <w:lang w:val="en-GB" w:eastAsia="de-DE"/>
+              </w:rPr>
+              <w:t>public float </w:t>
+            </w:r>
+            <w:proofErr w:type="spellStart"/>
+            <w:r>
+              <w:rPr>
+                <w:rFonts w:ascii="Courier New" w:eastAsia="Times New Roman" w:hAnsi="Courier New" w:cs="Courier New"/>
+                <w:color w:val="000000"/>
+                <w:sz w:val="20"/>
+                <w:szCs w:val="20"/>
+                <w:lang w:val="en-GB" w:eastAsia="de-DE"/>
+              </w:rPr>
+              <w:t>gehalt</w:t>
+            </w:r>
+            <w:proofErr w:type="spellEnd"/>
+            <w:r>
+              <w:rPr>
+                <w:rFonts w:ascii="Courier New" w:eastAsia="Times New Roman" w:hAnsi="Courier New" w:cs="Courier New"/>
+                <w:color w:val="000000"/>
+                <w:sz w:val="20"/>
+                <w:szCs w:val="20"/>
+                <w:lang w:val="en-GB" w:eastAsia="de-DE"/>
+              </w:rPr>
+              <w:t>;</w:t>
+            </w:r>
+            <w:r>
+              <w:rPr>
+                <w:rFonts w:ascii="Courier New" w:eastAsia="Times New Roman" w:hAnsi="Courier New" w:cs="Courier New"/>
+                <w:sz w:val="20"/>
+                <w:szCs w:val="20"/>
+                <w:lang w:val="en-GB" w:eastAsia="de-DE"/>
+              </w:rPr>
+              <w:br/>
+            </w:r>
+            <w:r>
+              <w:rPr>
+                <w:rFonts w:ascii="Courier New" w:eastAsia="Times New Roman" w:hAnsi="Courier New" w:cs="Courier New"/>
+                <w:color w:val="000000"/>
+                <w:sz w:val="20"/>
+                <w:szCs w:val="20"/>
+                <w:lang w:val="en-GB" w:eastAsia="de-DE"/>
+              </w:rPr>
+              <w:t>}</w:t>
+            </w:r>
+          </w:p>
+        </w:tc>
+      </w:tr>
+    </w:tbl>
+    <w:p>
+      <w:pPr>
+        <w:spacing w:before="100" w:beforeAutospacing="1" w:after="100" w:afterAutospacing="1"/>
+        <w:rPr>
+          <w:rFonts w:asciiTheme="minorHAnsi" w:hAnsiTheme="minorHAnsi"/>
+          <w:lang w:val="en-GB"/>
+        </w:rPr>
+      </w:pPr>
     </w:p>
     <w:sectPr>
       <w:headerReference w:type="default" r:id="rId8"/>

</xml_diff>

<commit_message>
changed float to double
</commit_message>
<xml_diff>
--- a/Aufgaben/Uebung_08.docx
+++ b/Aufgaben/Uebung_08.docx
@@ -1763,16 +1763,7 @@
           <w:rFonts w:asciiTheme="minorHAnsi" w:hAnsiTheme="minorHAnsi"/>
           <w:lang w:val="en-GB"/>
         </w:rPr>
-        <w:t>O</w:t>
-      </w:r>
-      <w:bookmarkStart w:id="0" w:name="_GoBack"/>
-      <w:bookmarkEnd w:id="0"/>
-      <w:r>
-        <w:rPr>
-          <w:rFonts w:asciiTheme="minorHAnsi" w:hAnsiTheme="minorHAnsi"/>
-          <w:lang w:val="en-GB"/>
-        </w:rPr>
-        <w:t>bjektes</w:t>
+        <w:t>Objektes</w:t>
       </w:r>
       <w:proofErr w:type="spellEnd"/>
       <w:r>
@@ -2012,7 +2003,7 @@
           <w:bCs/>
           <w:sz w:val="28"/>
           <w:szCs w:val="36"/>
-          <w:lang w:eastAsia="de-DE"/>
+          <w:lang w:val="en-GB" w:eastAsia="de-DE"/>
         </w:rPr>
       </w:pPr>
     </w:p>
@@ -2024,7 +2015,7 @@
           <w:bCs/>
           <w:sz w:val="28"/>
           <w:szCs w:val="36"/>
-          <w:lang w:eastAsia="de-DE"/>
+          <w:lang w:val="en-GB" w:eastAsia="de-DE"/>
         </w:rPr>
       </w:pPr>
     </w:p>
@@ -2036,7 +2027,7 @@
           <w:bCs/>
           <w:sz w:val="28"/>
           <w:szCs w:val="36"/>
-          <w:lang w:eastAsia="de-DE"/>
+          <w:lang w:val="en-GB" w:eastAsia="de-DE"/>
         </w:rPr>
       </w:pPr>
     </w:p>
@@ -2048,7 +2039,7 @@
           <w:bCs/>
           <w:sz w:val="28"/>
           <w:szCs w:val="36"/>
-          <w:lang w:eastAsia="de-DE"/>
+          <w:lang w:val="en-GB" w:eastAsia="de-DE"/>
         </w:rPr>
       </w:pPr>
     </w:p>
@@ -2060,7 +2051,7 @@
           <w:bCs/>
           <w:sz w:val="28"/>
           <w:szCs w:val="36"/>
-          <w:lang w:eastAsia="de-DE"/>
+          <w:lang w:val="en-GB" w:eastAsia="de-DE"/>
         </w:rPr>
       </w:pPr>
     </w:p>
@@ -2072,7 +2063,7 @@
           <w:bCs/>
           <w:sz w:val="28"/>
           <w:szCs w:val="36"/>
-          <w:lang w:eastAsia="de-DE"/>
+          <w:lang w:val="en-GB" w:eastAsia="de-DE"/>
         </w:rPr>
       </w:pPr>
     </w:p>
@@ -2084,7 +2075,7 @@
           <w:bCs/>
           <w:sz w:val="28"/>
           <w:szCs w:val="36"/>
-          <w:lang w:eastAsia="de-DE"/>
+          <w:lang w:val="en-GB" w:eastAsia="de-DE"/>
         </w:rPr>
       </w:pPr>
     </w:p>
@@ -2096,7 +2087,7 @@
           <w:bCs/>
           <w:sz w:val="28"/>
           <w:szCs w:val="36"/>
-          <w:lang w:eastAsia="de-DE"/>
+          <w:lang w:val="en-GB" w:eastAsia="de-DE"/>
         </w:rPr>
       </w:pPr>
     </w:p>
@@ -2108,7 +2099,7 @@
           <w:bCs/>
           <w:sz w:val="28"/>
           <w:szCs w:val="36"/>
-          <w:lang w:eastAsia="de-DE"/>
+          <w:lang w:val="en-GB" w:eastAsia="de-DE"/>
         </w:rPr>
       </w:pPr>
     </w:p>
@@ -2120,7 +2111,7 @@
           <w:bCs/>
           <w:sz w:val="28"/>
           <w:szCs w:val="36"/>
-          <w:lang w:eastAsia="de-DE"/>
+          <w:lang w:val="en-GB" w:eastAsia="de-DE"/>
         </w:rPr>
       </w:pPr>
     </w:p>
@@ -2132,7 +2123,7 @@
           <w:bCs/>
           <w:sz w:val="28"/>
           <w:szCs w:val="36"/>
-          <w:lang w:eastAsia="de-DE"/>
+          <w:lang w:val="en-GB" w:eastAsia="de-DE"/>
         </w:rPr>
       </w:pPr>
     </w:p>
@@ -2339,7 +2330,7 @@
         <w:tblLook w:val="04A0" w:firstRow="1" w:lastRow="0" w:firstColumn="1" w:lastColumn="0" w:noHBand="0" w:noVBand="1"/>
       </w:tblPr>
       <w:tblGrid>
-        <w:gridCol w:w="2971"/>
+        <w:gridCol w:w="3091"/>
       </w:tblGrid>
       <w:tr>
         <w:trPr>
@@ -2675,7 +2666,19 @@
                 <w:szCs w:val="20"/>
                 <w:lang w:val="en-GB" w:eastAsia="de-DE"/>
               </w:rPr>
-              <w:t>String name;</w:t>
+              <w:t>Stri</w:t>
+            </w:r>
+            <w:bookmarkStart w:id="0" w:name="_GoBack"/>
+            <w:bookmarkEnd w:id="0"/>
+            <w:r>
+              <w:rPr>
+                <w:rFonts w:ascii="Courier New" w:eastAsia="Times New Roman" w:hAnsi="Courier New" w:cs="Courier New"/>
+                <w:color w:val="000000"/>
+                <w:sz w:val="20"/>
+                <w:szCs w:val="20"/>
+                <w:lang w:val="en-GB" w:eastAsia="de-DE"/>
+              </w:rPr>
+              <w:t>ng name;</w:t>
             </w:r>
             <w:r>
               <w:rPr>
@@ -2706,7 +2709,31 @@
                 <w:szCs w:val="20"/>
                 <w:lang w:val="en-GB" w:eastAsia="de-DE"/>
               </w:rPr>
-              <w:t>public float </w:t>
+              <w:t>public </w:t>
+            </w:r>
+            <w:r>
+              <w:rPr>
+                <w:rFonts w:ascii="Courier New" w:eastAsia="Times New Roman" w:hAnsi="Courier New" w:cs="Courier New"/>
+                <w:b/>
+                <w:bCs/>
+                <w:color w:val="7F0055"/>
+                <w:sz w:val="20"/>
+                <w:szCs w:val="20"/>
+                <w:lang w:val="en-GB" w:eastAsia="de-DE"/>
+              </w:rPr>
+              <w:t>double</w:t>
+            </w:r>
+            <w:r>
+              <w:rPr>
+                <w:rFonts w:ascii="Courier New" w:eastAsia="Times New Roman" w:hAnsi="Courier New" w:cs="Courier New"/>
+                <w:b/>
+                <w:bCs/>
+                <w:color w:val="7F0055"/>
+                <w:sz w:val="20"/>
+                <w:szCs w:val="20"/>
+                <w:lang w:val="en-GB" w:eastAsia="de-DE"/>
+              </w:rPr>
+              <w:t> </w:t>
             </w:r>
             <w:proofErr w:type="spellStart"/>
             <w:r>

</xml_diff>